<commit_message>
edit kitty.docx git status
</commit_message>
<xml_diff>
--- a/kitty.docx
+++ b/kitty.docx
@@ -95,21 +95,101 @@
       </w:r>
       <w:proofErr w:type="gramEnd"/>
       <w:r>
-        <w:t>asdasdasasdddddddddddddddddddddddddddddddddddddddddddddddddddddddddddddddddddddddddddddddddddddddddddddddddddddddddddddddddd</w:t>
+        <w:t>asdasdasasddddddddddddddddddddddddddddddddddddddddddddddddddddddddddddddddddddddddddddddddddddddddddddddddddddddddddd</w:t>
+      </w:r>
+      <w:r>
+        <w:t>xd</w:t>
+      </w:r>
+      <w:r>
+        <w:t>ddddddd</w:t>
+      </w:r>
+    </w:p>
+    <w:p>
+      <w:pPr>
+        <w:tabs>
+          <w:tab w:val="center" w:pos="4680"/>
+        </w:tabs>
+      </w:pPr>
+      <w:proofErr w:type="spellStart"/>
+      <w:proofErr w:type="gramStart"/>
+      <w:r>
+        <w:t>dflasl</w:t>
+      </w:r>
+      <w:proofErr w:type="spellEnd"/>
+      <w:r>
+        <w:t>[</w:t>
+      </w:r>
+      <w:proofErr w:type="spellStart"/>
+      <w:proofErr w:type="gramEnd"/>
+      <w:r>
+        <w:t>f</w:t>
+      </w:r>
+      <w:r>
+        <w:t>d</w:t>
+      </w:r>
+      <w:proofErr w:type="spellEnd"/>
+      <w:r>
+        <w:tab/>
+        <w:t>as</w:t>
+      </w:r>
+    </w:p>
+    <w:p>
+      <w:pPr>
+        <w:tabs>
+          <w:tab w:val="left" w:pos="5925"/>
+        </w:tabs>
+      </w:pPr>
+      <w:r>
+        <w:t>la</w:t>
+      </w:r>
+      <w:r>
+        <w:tab/>
+      </w:r>
+      <w:r>
+        <w:t>dasdasdsdasdasdasdasdbdhdlsadjojwoqjeoqwjeqwuer90qwue9jwqilnklwqdilqwhjioioqweqw39eq38er8qw3yehidnhjaskldnhasjklndiahjioopqwju0-p ueq90eu90que9uwdqopdjsklahdiodpjueo0qw0-[eui49023ue4 32u489076489023rueqw0-[idqw9eoasl;djnmas,.ndk.klasdjkldjkldjklasjdasjdklasjdklashdkldaskldashdklashkldaskdjaskldaskhdkashdashdklasjhdklasddjaskl’dj’lkjdklasdjsklajdklasdjkljaskldklasdjkldjaskl</w:t>
       </w:r>
       <w:bookmarkStart w:id="0" w:name="_GoBack"/>
       <w:bookmarkEnd w:id="0"/>
-    </w:p>
-    <w:p>
-      <w:pPr>
-        <w:tabs>
-          <w:tab w:val="center" w:pos="4680"/>
-        </w:tabs>
-      </w:pPr>
-      <w:proofErr w:type="spellStart"/>
-      <w:proofErr w:type="gramStart"/>
-      <w:r>
-        <w:t>dflasl</w:t>
+      <w:r>
+        <w:t>dasdasddsdas</w:t>
+      </w:r>
+    </w:p>
+    <w:p>
+      <w:pPr>
+        <w:tabs>
+          <w:tab w:val="left" w:pos="3825"/>
+        </w:tabs>
+      </w:pPr>
+      <w:proofErr w:type="spellStart"/>
+      <w:proofErr w:type="gramStart"/>
+      <w:r>
+        <w:t>sfl</w:t>
+      </w:r>
+      <w:proofErr w:type="spellEnd"/>
+      <w:proofErr w:type="gramEnd"/>
+    </w:p>
+    <w:p>
+      <w:pPr>
+        <w:tabs>
+          <w:tab w:val="left" w:pos="3825"/>
+        </w:tabs>
+      </w:pPr>
+      <w:proofErr w:type="gramStart"/>
+      <w:r>
+        <w:t>las</w:t>
+      </w:r>
+      <w:proofErr w:type="gramEnd"/>
+    </w:p>
+    <w:p>
+      <w:pPr>
+        <w:tabs>
+          <w:tab w:val="left" w:pos="3825"/>
+        </w:tabs>
+      </w:pPr>
+      <w:proofErr w:type="spellStart"/>
+      <w:proofErr w:type="gramStart"/>
+      <w:r>
+        <w:t>fl</w:t>
       </w:r>
       <w:proofErr w:type="spellEnd"/>
       <w:r>
@@ -118,73 +198,20 @@
       <w:proofErr w:type="spellStart"/>
       <w:proofErr w:type="gramEnd"/>
       <w:r>
-        <w:t>f</w:t>
-      </w:r>
-      <w:r>
-        <w:t>d</w:t>
-      </w:r>
-      <w:proofErr w:type="spellEnd"/>
-      <w:r>
-        <w:tab/>
-        <w:t>as</w:t>
-      </w:r>
-    </w:p>
-    <w:p>
-      <w:pPr>
-        <w:tabs>
-          <w:tab w:val="left" w:pos="5925"/>
-        </w:tabs>
-      </w:pPr>
-      <w:proofErr w:type="gramStart"/>
-      <w:r>
-        <w:t>la</w:t>
-      </w:r>
-      <w:proofErr w:type="gramEnd"/>
-      <w:r>
-        <w:tab/>
-      </w:r>
-      <w:proofErr w:type="spellStart"/>
-      <w:r>
-        <w:t>dasdasddsdas</w:t>
-      </w:r>
-      <w:proofErr w:type="spellEnd"/>
-    </w:p>
-    <w:p>
-      <w:pPr>
-        <w:tabs>
-          <w:tab w:val="left" w:pos="3825"/>
-        </w:tabs>
-      </w:pPr>
-      <w:proofErr w:type="spellStart"/>
-      <w:proofErr w:type="gramStart"/>
-      <w:r>
-        <w:t>sfl</w:t>
-      </w:r>
-      <w:proofErr w:type="spellEnd"/>
-      <w:proofErr w:type="gramEnd"/>
-    </w:p>
-    <w:p>
-      <w:pPr>
-        <w:tabs>
-          <w:tab w:val="left" w:pos="3825"/>
-        </w:tabs>
-      </w:pPr>
-      <w:proofErr w:type="gramStart"/>
-      <w:r>
-        <w:t>las</w:t>
-      </w:r>
-      <w:proofErr w:type="gramEnd"/>
-    </w:p>
-    <w:p>
-      <w:pPr>
-        <w:tabs>
-          <w:tab w:val="left" w:pos="3825"/>
-        </w:tabs>
-      </w:pPr>
-      <w:proofErr w:type="spellStart"/>
-      <w:proofErr w:type="gramStart"/>
-      <w:r>
-        <w:t>fl</w:t>
+        <w:t>sdsadasdasdsadasds</w:t>
+      </w:r>
+      <w:proofErr w:type="spellEnd"/>
+    </w:p>
+    <w:p>
+      <w:pPr>
+        <w:tabs>
+          <w:tab w:val="left" w:pos="3825"/>
+        </w:tabs>
+      </w:pPr>
+      <w:proofErr w:type="spellStart"/>
+      <w:proofErr w:type="gramStart"/>
+      <w:r>
+        <w:t>aslf</w:t>
       </w:r>
       <w:proofErr w:type="spellEnd"/>
       <w:r>
@@ -201,23 +228,6 @@
       <w:proofErr w:type="spellStart"/>
       <w:proofErr w:type="gramStart"/>
       <w:r>
-        <w:t>aslf</w:t>
-      </w:r>
-      <w:proofErr w:type="spellEnd"/>
-      <w:r>
-        <w:t>[</w:t>
-      </w:r>
-      <w:proofErr w:type="gramEnd"/>
-    </w:p>
-    <w:p>
-      <w:pPr>
-        <w:tabs>
-          <w:tab w:val="left" w:pos="3825"/>
-        </w:tabs>
-      </w:pPr>
-      <w:proofErr w:type="spellStart"/>
-      <w:proofErr w:type="gramStart"/>
-      <w:r>
         <w:t>alsf</w:t>
       </w:r>
       <w:proofErr w:type="spellEnd"/>
@@ -229,10 +239,15 @@
           <w:tab w:val="left" w:pos="3825"/>
         </w:tabs>
       </w:pPr>
+      <w:proofErr w:type="spellStart"/>
       <w:proofErr w:type="gramStart"/>
       <w:r>
         <w:t>l</w:t>
       </w:r>
+      <w:r>
+        <w:t>asdasdasdasdasdasdasdasdasasdadasdas</w:t>
+      </w:r>
+      <w:proofErr w:type="spellEnd"/>
       <w:proofErr w:type="gramEnd"/>
     </w:p>
     <w:p>

</xml_diff>